<commit_message>
meetrapport 2 verbeterd en meetrapport 3
jos moet je nog even controleren
</commit_message>
<xml_diff>
--- a/meetrapporten/template/Meetrapport week2.docx
+++ b/meetrapporten/template/Meetrapport week2.docx
@@ -17,21 +17,27 @@
         <w:rPr>
           <w:lang w:val="en-GB"/>
         </w:rPr>
-        <w:t xml:space="preserve">Week 1 26-04-2015 ( Intensity image </w:t>
-      </w:r>
-      <w:proofErr w:type="spellStart"/>
+        <w:t>Week 2</w:t>
+      </w:r>
       <w:r>
         <w:rPr>
           <w:lang w:val="en-GB"/>
         </w:rPr>
-        <w:t>en</w:t>
-      </w:r>
-      <w:proofErr w:type="spellEnd"/>
+        <w:t xml:space="preserve"> 26-04-2015 ( </w:t>
+      </w:r>
       <w:r>
         <w:rPr>
           <w:lang w:val="en-GB"/>
         </w:rPr>
-        <w:t xml:space="preserve"> RGB image conversion)</w:t>
+        <w:t>Lokalisatie</w:t>
+      </w:r>
+      <w:bookmarkStart w:id="0" w:name="_GoBack"/>
+      <w:bookmarkEnd w:id="0"/>
+      <w:r>
+        <w:rPr>
+          <w:lang w:val="en-GB"/>
+        </w:rPr>
+        <w:t>)</w:t>
       </w:r>
     </w:p>
     <w:p>
@@ -49,61 +55,21 @@
         <w:rPr>
           <w:lang w:val="nl-NL"/>
         </w:rPr>
-        <w:t>Week2</w:t>
-      </w:r>
-      <w:r>
-        <w:rPr>
-          <w:lang w:val="nl-NL"/>
-        </w:rPr>
-        <w:t xml:space="preserve"> </w:t>
-      </w:r>
-      <w:r>
-        <w:rPr>
-          <w:lang w:val="nl-NL"/>
-        </w:rPr>
-        <w:t>17-05</w:t>
-      </w:r>
-      <w:r>
-        <w:rPr>
-          <w:lang w:val="nl-NL"/>
-        </w:rPr>
-        <w:t>-2015</w:t>
-      </w:r>
-    </w:p>
-    <w:p>
-      <w:pPr>
-        <w:rPr>
-          <w:lang w:val="nl-NL"/>
-        </w:rPr>
-      </w:pPr>
-      <w:r>
-        <w:rPr>
-          <w:lang w:val="nl-NL"/>
-        </w:rPr>
-        <w:t xml:space="preserve">Gemaakt door Thijs van </w:t>
-      </w:r>
-      <w:proofErr w:type="spellStart"/>
-      <w:r>
-        <w:rPr>
-          <w:lang w:val="nl-NL"/>
-        </w:rPr>
-        <w:t>Tiem</w:t>
-      </w:r>
-      <w:proofErr w:type="spellEnd"/>
-      <w:r>
-        <w:rPr>
-          <w:lang w:val="nl-NL"/>
-        </w:rPr>
-        <w:t xml:space="preserve"> &amp; Jos </w:t>
-      </w:r>
-      <w:proofErr w:type="spellStart"/>
-      <w:r>
-        <w:rPr>
-          <w:lang w:val="nl-NL"/>
-        </w:rPr>
-        <w:t>Roijakkers</w:t>
-      </w:r>
-      <w:proofErr w:type="spellEnd"/>
+        <w:t>Week2 17-05-2015</w:t>
+      </w:r>
+    </w:p>
+    <w:p>
+      <w:pPr>
+        <w:rPr>
+          <w:lang w:val="nl-NL"/>
+        </w:rPr>
+      </w:pPr>
+      <w:r>
+        <w:rPr>
+          <w:lang w:val="nl-NL"/>
+        </w:rPr>
+        <w:t>Gemaakt door Thijs van Tiem &amp; Jos Roijakkers</w:t>
+      </w:r>
     </w:p>
     <w:p>
       <w:pPr>
@@ -133,41 +99,7 @@
         <w:rPr>
           <w:lang w:val="nl-NL"/>
         </w:rPr>
-        <w:t xml:space="preserve">Het doel van dit experiment is om te kijken of onze eigen gemaakte code net zo precies is als de code van de leraar. (we hebben het hier </w:t>
-      </w:r>
-      <w:r>
-        <w:rPr>
-          <w:lang w:val="nl-NL"/>
-        </w:rPr>
-        <w:t xml:space="preserve">face </w:t>
-      </w:r>
-      <w:proofErr w:type="spellStart"/>
-      <w:r>
-        <w:rPr>
-          <w:lang w:val="nl-NL"/>
-        </w:rPr>
-        <w:t>recognition</w:t>
-      </w:r>
-      <w:proofErr w:type="spellEnd"/>
-      <w:r>
-        <w:rPr>
-          <w:lang w:val="nl-NL"/>
-        </w:rPr>
-        <w:t xml:space="preserve"> </w:t>
-      </w:r>
-      <w:proofErr w:type="spellStart"/>
-      <w:r>
-        <w:rPr>
-          <w:lang w:val="nl-NL"/>
-        </w:rPr>
-        <w:t>oftwel</w:t>
-      </w:r>
-      <w:proofErr w:type="spellEnd"/>
-      <w:r>
-        <w:rPr>
-          <w:lang w:val="nl-NL"/>
-        </w:rPr>
-        <w:t xml:space="preserve"> lokalisatie)</w:t>
+        <w:t>Het doel van dit experiment is om te kijken of onze eigen gemaakte code net zo precies is als de code van de leraar. (we hebben het hier face recognition oftwel lokalisatie)</w:t>
       </w:r>
     </w:p>
     <w:p>
@@ -458,8 +390,6 @@
         </w:rPr>
         <w:t>algoritmes</w:t>
       </w:r>
-      <w:bookmarkStart w:id="0" w:name="_GoBack"/>
-      <w:bookmarkEnd w:id="0"/>
       <w:r>
         <w:rPr>
           <w:lang w:val="nl-NL"/>

</xml_diff>